<commit_message>
added overpass api doc
</commit_message>
<xml_diff>
--- a/doc/daily_progress/27-05-2024_report_cmake_testing.docx
+++ b/doc/daily_progress/27-05-2024_report_cmake_testing.docx
@@ -37,13 +37,7 @@
         <w:rPr>
           <w:lang w:val="en-GB"/>
         </w:rPr>
-        <w:t xml:space="preserve">Added </w:t>
-      </w:r>
-      <w:r>
-        <w:rPr>
-          <w:lang w:val="en-GB"/>
-        </w:rPr>
-        <w:t>Testing via cmake with google test</w:t>
+        <w:t>Added Testing via cmake with google test</w:t>
       </w:r>
     </w:p>
     <w:p>
@@ -272,6 +266,25 @@
           <w:lang w:val="en-GB"/>
         </w:rPr>
         <w:t>Implement</w:t>
+      </w:r>
+    </w:p>
+    <w:p>
+      <w:pPr>
+        <w:pStyle w:val="Listenabsatz"/>
+        <w:numPr>
+          <w:ilvl w:val="1"/>
+          <w:numId w:val="1"/>
+        </w:numPr>
+        <w:spacing w:line="252" w:lineRule="auto"/>
+        <w:rPr>
+          <w:lang w:val="en-GB"/>
+        </w:rPr>
+      </w:pPr>
+      <w:r>
+        <w:rPr>
+          <w:lang w:val="en-GB"/>
+        </w:rPr>
+        <w:t>Get Overpass Info</w:t>
       </w:r>
     </w:p>
     <w:p/>
@@ -402,15 +415,6 @@
   </w:abstractNum>
   <w:num w:numId="1" w16cid:durableId="1924796895">
     <w:abstractNumId w:val="0"/>
-    <w:lvlOverride w:ilvl="0"/>
-    <w:lvlOverride w:ilvl="1"/>
-    <w:lvlOverride w:ilvl="2"/>
-    <w:lvlOverride w:ilvl="3"/>
-    <w:lvlOverride w:ilvl="4"/>
-    <w:lvlOverride w:ilvl="5"/>
-    <w:lvlOverride w:ilvl="6"/>
-    <w:lvlOverride w:ilvl="7"/>
-    <w:lvlOverride w:ilvl="8"/>
   </w:num>
 </w:numbering>
 </file>

</xml_diff>